<commit_message>
Trabalho de LPVI para analise e correcao se necessario... rsrsrs
Signed-off-by: Ane Cristine Silva Freitas <ani_cristine@hotmail.com>
</commit_message>
<xml_diff>
--- a/Parte 2 - Mapeamentos utilizando o JPA.docx
+++ b/Parte 2 - Mapeamentos utilizando o JPA.docx
@@ -59,25 +59,7 @@
           <w:b/>
           <w:color w:val="2A2A2A"/>
         </w:rPr>
-        <w:t xml:space="preserve">- O que são </w:t>
-      </w:r>
-      <w:proofErr w:type="spellStart"/>
-      <w:r>
-        <w:rPr>
-          <w:rFonts w:ascii="Arial" w:hAnsi="Arial" w:cs="Arial"/>
-          <w:b/>
-          <w:color w:val="2A2A2A"/>
-        </w:rPr>
-        <w:t>annotations</w:t>
-      </w:r>
-      <w:proofErr w:type="spellEnd"/>
-      <w:r>
-        <w:rPr>
-          <w:rFonts w:ascii="Arial" w:hAnsi="Arial" w:cs="Arial"/>
-          <w:b/>
-          <w:color w:val="2A2A2A"/>
-        </w:rPr>
-        <w:t>? Como o JPA lê o mapeamento das classes?</w:t>
+        <w:t>- O que são annotations? Como o JPA lê o mapeamento das classes?</w:t>
       </w:r>
     </w:p>
     <w:p>
@@ -93,7 +75,6 @@
           <w:szCs w:val="24"/>
         </w:rPr>
       </w:pPr>
-      <w:proofErr w:type="spellStart"/>
       <w:r>
         <w:rPr>
           <w:rStyle w:val="apple-style-span"/>
@@ -102,10 +83,14 @@
           <w:sz w:val="24"/>
           <w:szCs w:val="24"/>
         </w:rPr>
-        <w:t>Annotations</w:t>
-      </w:r>
-      <w:proofErr w:type="spellEnd"/>
-      <w:r>
+        <w:t xml:space="preserve">Annotations são anotações que podemos definir nas classes, métodos, interface, pacotes, etc. </w:t>
+      </w:r>
+    </w:p>
+    <w:p>
+      <w:pPr>
+        <w:spacing w:after="0" w:line="360" w:lineRule="auto"/>
+        <w:ind w:firstLine="709"/>
+        <w:jc w:val="both"/>
         <w:rPr>
           <w:rStyle w:val="apple-style-span"/>
           <w:rFonts w:ascii="Arial" w:hAnsi="Arial" w:cs="Arial"/>
@@ -113,14 +98,8 @@
           <w:sz w:val="24"/>
           <w:szCs w:val="24"/>
         </w:rPr>
-        <w:t xml:space="preserve"> são anotações que podemos definir nas classes, métodos, interface, pacotes, etc. </w:t>
-      </w:r>
-    </w:p>
-    <w:p>
-      <w:pPr>
-        <w:spacing w:after="0" w:line="360" w:lineRule="auto"/>
-        <w:ind w:firstLine="709"/>
-        <w:jc w:val="both"/>
+      </w:pPr>
+      <w:r>
         <w:rPr>
           <w:rStyle w:val="apple-style-span"/>
           <w:rFonts w:ascii="Arial" w:hAnsi="Arial" w:cs="Arial"/>
@@ -128,15 +107,6 @@
           <w:sz w:val="24"/>
           <w:szCs w:val="24"/>
         </w:rPr>
-      </w:pPr>
-      <w:r>
-        <w:rPr>
-          <w:rStyle w:val="apple-style-span"/>
-          <w:rFonts w:ascii="Arial" w:hAnsi="Arial" w:cs="Arial"/>
-          <w:color w:val="2A2A2A"/>
-          <w:sz w:val="24"/>
-          <w:szCs w:val="24"/>
-        </w:rPr>
         <w:t>O JPA faz leitura do mapeamento das classes em tempo de execução para poder ler através da reflexão.</w:t>
       </w:r>
     </w:p>
@@ -205,36 +175,21 @@
           <w:sz w:val="24"/>
           <w:szCs w:val="24"/>
         </w:rPr>
-        <w:t>@</w:t>
-      </w:r>
-      <w:proofErr w:type="spellStart"/>
-      <w:proofErr w:type="gramStart"/>
-      <w:r>
-        <w:rPr>
-          <w:rFonts w:ascii="Arial" w:hAnsi="Arial" w:cs="Arial"/>
-          <w:color w:val="2A2A2A"/>
-          <w:sz w:val="24"/>
-          <w:szCs w:val="24"/>
-        </w:rPr>
-        <w:t>MinhaAnotacao</w:t>
-      </w:r>
-      <w:proofErr w:type="spellEnd"/>
-      <w:proofErr w:type="gramEnd"/>
-    </w:p>
-    <w:p>
-      <w:pPr>
-        <w:spacing w:after="0" w:line="360" w:lineRule="auto"/>
-        <w:ind w:firstLine="709"/>
-        <w:jc w:val="both"/>
-        <w:rPr>
-          <w:rFonts w:ascii="Arial" w:hAnsi="Arial" w:cs="Arial"/>
-          <w:color w:val="2A2A2A"/>
-          <w:sz w:val="24"/>
-          <w:szCs w:val="24"/>
-        </w:rPr>
-      </w:pPr>
-      <w:proofErr w:type="spellStart"/>
-      <w:proofErr w:type="gramStart"/>
+        <w:t>@MinhaAnotacao</w:t>
+      </w:r>
+    </w:p>
+    <w:p>
+      <w:pPr>
+        <w:spacing w:after="0" w:line="360" w:lineRule="auto"/>
+        <w:ind w:firstLine="709"/>
+        <w:jc w:val="both"/>
+        <w:rPr>
+          <w:rFonts w:ascii="Arial" w:hAnsi="Arial" w:cs="Arial"/>
+          <w:color w:val="2A2A2A"/>
+          <w:sz w:val="24"/>
+          <w:szCs w:val="24"/>
+        </w:rPr>
+      </w:pPr>
       <w:r>
         <w:rPr>
           <w:rFonts w:ascii="Arial" w:hAnsi="Arial" w:cs="Arial"/>
@@ -246,51 +201,28 @@
         </w:rPr>
         <w:t>class</w:t>
       </w:r>
-      <w:proofErr w:type="spellEnd"/>
-      <w:proofErr w:type="gramEnd"/>
-      <w:r>
-        <w:rPr>
-          <w:rFonts w:ascii="Arial" w:hAnsi="Arial" w:cs="Arial"/>
-          <w:color w:val="2A2A2A"/>
-          <w:sz w:val="24"/>
-          <w:szCs w:val="24"/>
-        </w:rPr>
-        <w:t xml:space="preserve"> </w:t>
-      </w:r>
-      <w:proofErr w:type="spellStart"/>
-      <w:r>
-        <w:rPr>
-          <w:rFonts w:ascii="Arial" w:hAnsi="Arial" w:cs="Arial"/>
-          <w:color w:val="2A2A2A"/>
-          <w:sz w:val="24"/>
-          <w:szCs w:val="24"/>
-        </w:rPr>
-        <w:t>MinhaClasse</w:t>
-      </w:r>
-      <w:proofErr w:type="spellEnd"/>
-      <w:r>
-        <w:rPr>
-          <w:rFonts w:ascii="Arial" w:hAnsi="Arial" w:cs="Arial"/>
-          <w:color w:val="2A2A2A"/>
-          <w:sz w:val="24"/>
-          <w:szCs w:val="24"/>
-        </w:rPr>
-        <w:t>{</w:t>
-      </w:r>
-    </w:p>
-    <w:p>
-      <w:pPr>
-        <w:spacing w:after="0" w:line="360" w:lineRule="auto"/>
-        <w:ind w:firstLine="709"/>
-        <w:jc w:val="both"/>
-        <w:rPr>
-          <w:rFonts w:ascii="Arial" w:hAnsi="Arial" w:cs="Arial"/>
-          <w:color w:val="2A2A2A"/>
-          <w:sz w:val="24"/>
-          <w:szCs w:val="24"/>
-        </w:rPr>
-      </w:pPr>
-      <w:proofErr w:type="gramStart"/>
+      <w:r>
+        <w:rPr>
+          <w:rFonts w:ascii="Arial" w:hAnsi="Arial" w:cs="Arial"/>
+          <w:color w:val="2A2A2A"/>
+          <w:sz w:val="24"/>
+          <w:szCs w:val="24"/>
+        </w:rPr>
+        <w:t xml:space="preserve"> MinhaClasse{</w:t>
+      </w:r>
+    </w:p>
+    <w:p>
+      <w:pPr>
+        <w:spacing w:after="0" w:line="360" w:lineRule="auto"/>
+        <w:ind w:firstLine="709"/>
+        <w:jc w:val="both"/>
+        <w:rPr>
+          <w:rFonts w:ascii="Arial" w:hAnsi="Arial" w:cs="Arial"/>
+          <w:color w:val="2A2A2A"/>
+          <w:sz w:val="24"/>
+          <w:szCs w:val="24"/>
+        </w:rPr>
+      </w:pPr>
       <w:r>
         <w:rPr>
           <w:rFonts w:ascii="Arial" w:hAnsi="Arial" w:cs="Arial"/>
@@ -300,7 +232,6 @@
         </w:rPr>
         <w:t>}</w:t>
       </w:r>
-      <w:proofErr w:type="gramEnd"/>
     </w:p>
     <w:p>
       <w:pPr>
@@ -415,7 +346,7 @@
                     </pic:cNvPicPr>
                   </pic:nvPicPr>
                   <pic:blipFill>
-                    <a:blip r:embed="rId4"/>
+                    <a:blip r:embed="rId7"/>
                     <a:srcRect/>
                     <a:stretch>
                       <a:fillRect/>
@@ -469,7 +400,7 @@
                     </pic:cNvPicPr>
                   </pic:nvPicPr>
                   <pic:blipFill>
-                    <a:blip r:embed="rId5"/>
+                    <a:blip r:embed="rId8"/>
                     <a:srcRect/>
                     <a:stretch>
                       <a:fillRect/>
@@ -513,6 +444,7 @@
         <w:rPr>
           <w:rFonts w:ascii="Arial" w:hAnsi="Arial" w:cs="Arial"/>
         </w:rPr>
+        <w:lastRenderedPageBreak/>
         <w:t>No exemplo acima, a classe pessoa foi mapeada para a tabela Pessoas. Cada atributo da classe receber uma coluna na tabela. Foi adicionada ainda uma coluna Código com a funcionalidade de chave da tabela.</w:t>
       </w:r>
     </w:p>
@@ -586,24 +518,18 @@
           <w:bCs/>
           <w:color w:val="2A2A2A"/>
         </w:rPr>
-        <w:t>@</w:t>
-      </w:r>
-      <w:proofErr w:type="spellStart"/>
-      <w:r>
-        <w:rPr>
-          <w:rFonts w:ascii="Arial" w:hAnsi="Arial" w:cs="Arial"/>
-          <w:b/>
-          <w:bCs/>
-          <w:color w:val="2A2A2A"/>
-        </w:rPr>
-        <w:t>Column</w:t>
-      </w:r>
-      <w:proofErr w:type="spellEnd"/>
-      <w:r>
-        <w:rPr>
-          <w:rFonts w:ascii="Arial" w:hAnsi="Arial" w:cs="Arial"/>
-          <w:b/>
-          <w:bCs/>
+        <w:t xml:space="preserve">@Column </w:t>
+      </w:r>
+      <w:r>
+        <w:rPr>
+          <w:rFonts w:ascii="Arial" w:hAnsi="Arial" w:cs="Arial"/>
+          <w:color w:val="2A2A2A"/>
+        </w:rPr>
+        <w:t>por padrão, a JPA assume que o nome de cada</w:t>
+      </w:r>
+      <w:r>
+        <w:rPr>
+          <w:rFonts w:ascii="Arial" w:hAnsi="Arial" w:cs="Arial"/>
           <w:color w:val="2A2A2A"/>
         </w:rPr>
         <w:t xml:space="preserve"> </w:t>
@@ -613,11 +539,94 @@
           <w:rFonts w:ascii="Arial" w:hAnsi="Arial" w:cs="Arial"/>
           <w:color w:val="2A2A2A"/>
         </w:rPr>
-        <w:t>por padrão, a JPA assume que o nome de cada</w:t>
-      </w:r>
-      <w:r>
-        <w:rPr>
-          <w:rFonts w:ascii="Arial" w:hAnsi="Arial" w:cs="Arial"/>
+        <w:t>atributo corresponde ao mesmo nome na tabela</w:t>
+      </w:r>
+      <w:r>
+        <w:rPr>
+          <w:rFonts w:ascii="Arial" w:hAnsi="Arial" w:cs="Arial"/>
+          <w:color w:val="2A2A2A"/>
+        </w:rPr>
+        <w:t xml:space="preserve">, o </w:t>
+      </w:r>
+      <w:r>
+        <w:rPr>
+          <w:rFonts w:ascii="Arial" w:hAnsi="Arial" w:cs="Arial"/>
+          <w:color w:val="2A2A2A"/>
+        </w:rPr>
+        <w:t>mapeando das propriedade</w:t>
+      </w:r>
+      <w:r>
+        <w:rPr>
+          <w:rFonts w:ascii="Arial" w:hAnsi="Arial" w:cs="Arial"/>
+          <w:color w:val="2A2A2A"/>
+        </w:rPr>
+        <w:t>s</w:t>
+      </w:r>
+      <w:r>
+        <w:rPr>
+          <w:rFonts w:ascii="Arial" w:hAnsi="Arial" w:cs="Arial"/>
+          <w:color w:val="2A2A2A"/>
+        </w:rPr>
+        <w:t xml:space="preserve"> é feito da seguinte forma:</w:t>
+      </w:r>
+    </w:p>
+    <w:p>
+      <w:pPr>
+        <w:pStyle w:val="ecxmsonormal"/>
+        <w:shd w:val="clear" w:color="auto" w:fill="FFFFFF"/>
+        <w:spacing w:after="0" w:line="360" w:lineRule="auto"/>
+        <w:ind w:firstLine="709"/>
+        <w:jc w:val="both"/>
+        <w:rPr>
+          <w:rFonts w:ascii="Arial" w:hAnsi="Arial" w:cs="Arial"/>
+          <w:b/>
+          <w:i/>
+          <w:color w:val="2A2A2A"/>
+        </w:rPr>
+      </w:pPr>
+      <w:r>
+        <w:rPr>
+          <w:rFonts w:ascii="Arial" w:hAnsi="Arial" w:cs="Arial"/>
+          <w:color w:val="2A2A2A"/>
+        </w:rPr>
+        <w:t xml:space="preserve">Ex 1: </w:t>
+      </w:r>
+      <w:r>
+        <w:rPr>
+          <w:rFonts w:ascii="Arial" w:hAnsi="Arial" w:cs="Arial"/>
+          <w:b/>
+          <w:i/>
+          <w:color w:val="2A2A2A"/>
+        </w:rPr>
+        <w:t>@Column(name=Nome_do_campo);</w:t>
+      </w:r>
+    </w:p>
+    <w:p>
+      <w:pPr>
+        <w:pStyle w:val="ecxmsonormal"/>
+        <w:shd w:val="clear" w:color="auto" w:fill="FFFFFF"/>
+        <w:spacing w:after="0" w:line="360" w:lineRule="auto"/>
+        <w:ind w:left="707" w:firstLine="2"/>
+        <w:jc w:val="both"/>
+        <w:rPr>
+          <w:rFonts w:ascii="Arial" w:hAnsi="Arial" w:cs="Arial"/>
+          <w:b/>
+          <w:i/>
+          <w:color w:val="2A2A2A"/>
+        </w:rPr>
+      </w:pPr>
+      <w:r>
+        <w:rPr>
+          <w:rFonts w:ascii="Arial" w:hAnsi="Arial" w:cs="Arial"/>
+          <w:color w:val="2A2A2A"/>
+        </w:rPr>
+        <w:t>Ex 2:</w:t>
+      </w:r>
+      <w:r>
+        <w:rPr>
+          <w:rFonts w:ascii="Arial" w:hAnsi="Arial" w:cs="Arial"/>
+          <w:b/>
+          <w:i/>
           <w:color w:val="2A2A2A"/>
         </w:rPr>
         <w:t xml:space="preserve"> </w:t>
@@ -625,240 +634,11 @@
       <w:r>
         <w:rPr>
           <w:rFonts w:ascii="Arial" w:hAnsi="Arial" w:cs="Arial"/>
-          <w:color w:val="2A2A2A"/>
-        </w:rPr>
-        <w:t>atributo corresponde ao mesmo nome na tabela</w:t>
-      </w:r>
-      <w:r>
-        <w:rPr>
-          <w:rFonts w:ascii="Arial" w:hAnsi="Arial" w:cs="Arial"/>
-          <w:color w:val="2A2A2A"/>
-        </w:rPr>
-        <w:t xml:space="preserve">, o </w:t>
-      </w:r>
-      <w:r>
-        <w:rPr>
-          <w:rFonts w:ascii="Arial" w:hAnsi="Arial" w:cs="Arial"/>
-          <w:color w:val="2A2A2A"/>
-        </w:rPr>
-        <w:t>mapeando das propriedade</w:t>
-      </w:r>
-      <w:r>
-        <w:rPr>
-          <w:rFonts w:ascii="Arial" w:hAnsi="Arial" w:cs="Arial"/>
-          <w:color w:val="2A2A2A"/>
-        </w:rPr>
-        <w:t>s</w:t>
-      </w:r>
-      <w:r>
-        <w:rPr>
-          <w:rFonts w:ascii="Arial" w:hAnsi="Arial" w:cs="Arial"/>
-          <w:color w:val="2A2A2A"/>
-        </w:rPr>
-        <w:t xml:space="preserve"> é feito da seguinte forma:</w:t>
-      </w:r>
-    </w:p>
-    <w:p>
-      <w:pPr>
-        <w:pStyle w:val="ecxmsonormal"/>
-        <w:shd w:val="clear" w:color="auto" w:fill="FFFFFF"/>
-        <w:spacing w:after="0" w:line="360" w:lineRule="auto"/>
-        <w:ind w:firstLine="709"/>
-        <w:jc w:val="both"/>
-        <w:rPr>
-          <w:rFonts w:ascii="Arial" w:hAnsi="Arial" w:cs="Arial"/>
           <w:b/>
           <w:i/>
           <w:color w:val="2A2A2A"/>
         </w:rPr>
-      </w:pPr>
-      <w:r>
-        <w:rPr>
-          <w:rFonts w:ascii="Arial" w:hAnsi="Arial" w:cs="Arial"/>
-          <w:color w:val="2A2A2A"/>
-        </w:rPr>
-        <w:t xml:space="preserve">Ex </w:t>
-      </w:r>
-      <w:proofErr w:type="gramStart"/>
-      <w:r>
-        <w:rPr>
-          <w:rFonts w:ascii="Arial" w:hAnsi="Arial" w:cs="Arial"/>
-          <w:color w:val="2A2A2A"/>
-        </w:rPr>
-        <w:t>1</w:t>
-      </w:r>
-      <w:proofErr w:type="gramEnd"/>
-      <w:r>
-        <w:rPr>
-          <w:rFonts w:ascii="Arial" w:hAnsi="Arial" w:cs="Arial"/>
-          <w:color w:val="2A2A2A"/>
-        </w:rPr>
-        <w:t xml:space="preserve">: </w:t>
-      </w:r>
-      <w:r>
-        <w:rPr>
-          <w:rFonts w:ascii="Arial" w:hAnsi="Arial" w:cs="Arial"/>
-          <w:b/>
-          <w:i/>
-          <w:color w:val="2A2A2A"/>
-        </w:rPr>
-        <w:t>@</w:t>
-      </w:r>
-      <w:proofErr w:type="spellStart"/>
-      <w:r>
-        <w:rPr>
-          <w:rFonts w:ascii="Arial" w:hAnsi="Arial" w:cs="Arial"/>
-          <w:b/>
-          <w:i/>
-          <w:color w:val="2A2A2A"/>
-        </w:rPr>
-        <w:t>Column</w:t>
-      </w:r>
-      <w:proofErr w:type="spellEnd"/>
-      <w:r>
-        <w:rPr>
-          <w:rFonts w:ascii="Arial" w:hAnsi="Arial" w:cs="Arial"/>
-          <w:b/>
-          <w:i/>
-          <w:color w:val="2A2A2A"/>
-        </w:rPr>
-        <w:t>(</w:t>
-      </w:r>
-      <w:proofErr w:type="spellStart"/>
-      <w:r>
-        <w:rPr>
-          <w:rFonts w:ascii="Arial" w:hAnsi="Arial" w:cs="Arial"/>
-          <w:b/>
-          <w:i/>
-          <w:color w:val="2A2A2A"/>
-        </w:rPr>
-        <w:t>name</w:t>
-      </w:r>
-      <w:proofErr w:type="spellEnd"/>
-      <w:r>
-        <w:rPr>
-          <w:rFonts w:ascii="Arial" w:hAnsi="Arial" w:cs="Arial"/>
-          <w:b/>
-          <w:i/>
-          <w:color w:val="2A2A2A"/>
-        </w:rPr>
-        <w:t>=</w:t>
-      </w:r>
-      <w:proofErr w:type="spellStart"/>
-      <w:r>
-        <w:rPr>
-          <w:rFonts w:ascii="Arial" w:hAnsi="Arial" w:cs="Arial"/>
-          <w:b/>
-          <w:i/>
-          <w:color w:val="2A2A2A"/>
-        </w:rPr>
-        <w:t>Nome_do_campo</w:t>
-      </w:r>
-      <w:proofErr w:type="spellEnd"/>
-      <w:r>
-        <w:rPr>
-          <w:rFonts w:ascii="Arial" w:hAnsi="Arial" w:cs="Arial"/>
-          <w:b/>
-          <w:i/>
-          <w:color w:val="2A2A2A"/>
-        </w:rPr>
-        <w:t>);</w:t>
-      </w:r>
-    </w:p>
-    <w:p>
-      <w:pPr>
-        <w:pStyle w:val="ecxmsonormal"/>
-        <w:shd w:val="clear" w:color="auto" w:fill="FFFFFF"/>
-        <w:spacing w:after="0" w:line="360" w:lineRule="auto"/>
-        <w:ind w:left="707" w:firstLine="2"/>
-        <w:jc w:val="both"/>
-        <w:rPr>
-          <w:rFonts w:ascii="Arial" w:hAnsi="Arial" w:cs="Arial"/>
-          <w:b/>
-          <w:i/>
-          <w:color w:val="2A2A2A"/>
-        </w:rPr>
-      </w:pPr>
-      <w:r>
-        <w:rPr>
-          <w:rFonts w:ascii="Arial" w:hAnsi="Arial" w:cs="Arial"/>
-          <w:color w:val="2A2A2A"/>
-        </w:rPr>
-        <w:t xml:space="preserve">Ex </w:t>
-      </w:r>
-      <w:proofErr w:type="gramStart"/>
-      <w:r>
-        <w:rPr>
-          <w:rFonts w:ascii="Arial" w:hAnsi="Arial" w:cs="Arial"/>
-          <w:color w:val="2A2A2A"/>
-        </w:rPr>
-        <w:t>2</w:t>
-      </w:r>
-      <w:proofErr w:type="gramEnd"/>
-      <w:r>
-        <w:rPr>
-          <w:rFonts w:ascii="Arial" w:hAnsi="Arial" w:cs="Arial"/>
-          <w:color w:val="2A2A2A"/>
-        </w:rPr>
-        <w:t>:</w:t>
-      </w:r>
-      <w:r>
-        <w:rPr>
-          <w:rFonts w:ascii="Arial" w:hAnsi="Arial" w:cs="Arial"/>
-          <w:b/>
-          <w:i/>
-          <w:color w:val="2A2A2A"/>
-        </w:rPr>
-        <w:t xml:space="preserve"> </w:t>
-      </w:r>
-      <w:r>
-        <w:rPr>
-          <w:rFonts w:ascii="Arial" w:hAnsi="Arial" w:cs="Arial"/>
-          <w:b/>
-          <w:i/>
-          <w:color w:val="2A2A2A"/>
-        </w:rPr>
-        <w:t>@</w:t>
-      </w:r>
-      <w:proofErr w:type="spellStart"/>
-      <w:r>
-        <w:rPr>
-          <w:rFonts w:ascii="Arial" w:hAnsi="Arial" w:cs="Arial"/>
-          <w:b/>
-          <w:i/>
-          <w:color w:val="2A2A2A"/>
-        </w:rPr>
-        <w:t>Column</w:t>
-      </w:r>
-      <w:proofErr w:type="spellEnd"/>
-      <w:r>
-        <w:rPr>
-          <w:rFonts w:ascii="Arial" w:hAnsi="Arial" w:cs="Arial"/>
-          <w:b/>
-          <w:i/>
-          <w:color w:val="2A2A2A"/>
-        </w:rPr>
-        <w:t>(</w:t>
-      </w:r>
-      <w:proofErr w:type="spellStart"/>
-      <w:r>
-        <w:rPr>
-          <w:rFonts w:ascii="Arial" w:hAnsi="Arial" w:cs="Arial"/>
-          <w:b/>
-          <w:i/>
-          <w:color w:val="2A2A2A"/>
-        </w:rPr>
-        <w:t>name</w:t>
-      </w:r>
-      <w:proofErr w:type="spellEnd"/>
-      <w:r>
-        <w:rPr>
-          <w:rFonts w:ascii="Arial" w:hAnsi="Arial" w:cs="Arial"/>
-          <w:b/>
-          <w:i/>
-          <w:color w:val="2A2A2A"/>
-        </w:rPr>
-        <w:t>="MED_ALTURA"</w:t>
+        <w:t>@Column(name="MED_ALTURA"</w:t>
       </w:r>
       <w:r>
         <w:rPr>
@@ -887,40 +667,15 @@
           <w:rFonts w:ascii="Arial" w:hAnsi="Arial" w:cs="Arial"/>
           <w:color w:val="2A2A2A"/>
         </w:rPr>
-        <w:t xml:space="preserve">Ex </w:t>
-      </w:r>
-      <w:proofErr w:type="gramStart"/>
-      <w:r>
-        <w:rPr>
-          <w:rFonts w:ascii="Arial" w:hAnsi="Arial" w:cs="Arial"/>
-          <w:color w:val="2A2A2A"/>
-        </w:rPr>
-        <w:t>3</w:t>
-      </w:r>
-      <w:proofErr w:type="gramEnd"/>
-      <w:r>
-        <w:rPr>
-          <w:rFonts w:ascii="Arial" w:hAnsi="Arial" w:cs="Arial"/>
-          <w:color w:val="2A2A2A"/>
-        </w:rPr>
-        <w:t xml:space="preserve">: </w:t>
-      </w:r>
-      <w:r>
-        <w:rPr>
-          <w:rFonts w:ascii="Arial" w:hAnsi="Arial" w:cs="Arial"/>
-          <w:color w:val="2A2A2A"/>
-        </w:rPr>
-        <w:t>@</w:t>
-      </w:r>
-      <w:proofErr w:type="spellStart"/>
-      <w:r>
-        <w:rPr>
-          <w:rFonts w:ascii="Arial" w:hAnsi="Arial" w:cs="Arial"/>
-          <w:color w:val="2A2A2A"/>
-        </w:rPr>
-        <w:t>Entity</w:t>
-      </w:r>
-      <w:proofErr w:type="spellEnd"/>
+        <w:t xml:space="preserve">Ex 3: </w:t>
+      </w:r>
+      <w:r>
+        <w:rPr>
+          <w:rFonts w:ascii="Arial" w:hAnsi="Arial" w:cs="Arial"/>
+          <w:color w:val="2A2A2A"/>
+        </w:rPr>
+        <w:t>@Entity</w:t>
+      </w:r>
     </w:p>
     <w:p>
       <w:pPr>
@@ -934,21 +689,12 @@
           <w:color w:val="2A2A2A"/>
         </w:rPr>
       </w:pPr>
-      <w:proofErr w:type="gramStart"/>
-      <w:r>
-        <w:rPr>
-          <w:rFonts w:ascii="Arial" w:hAnsi="Arial" w:cs="Arial"/>
-          <w:color w:val="2A2A2A"/>
-        </w:rPr>
-        <w:t>public</w:t>
-      </w:r>
-      <w:proofErr w:type="gramEnd"/>
-      <w:r>
-        <w:rPr>
-          <w:rFonts w:ascii="Arial" w:hAnsi="Arial" w:cs="Arial"/>
-          <w:color w:val="2A2A2A"/>
-        </w:rPr>
-        <w:t xml:space="preserve"> class Funcionario implements Serializable {</w:t>
+      <w:r>
+        <w:rPr>
+          <w:rFonts w:ascii="Arial" w:hAnsi="Arial" w:cs="Arial"/>
+          <w:color w:val="2A2A2A"/>
+        </w:rPr>
+        <w:t>public class Funcionario implements Serializable {</w:t>
       </w:r>
     </w:p>
     <w:p>
@@ -992,7 +738,6 @@
           <w:lang w:val="en-US"/>
         </w:rPr>
       </w:pPr>
-      <w:proofErr w:type="gramStart"/>
       <w:r>
         <w:rPr>
           <w:rFonts w:ascii="Arial" w:hAnsi="Arial" w:cs="Arial"/>
@@ -1001,18 +746,7 @@
           <w:color w:val="2A2A2A"/>
           <w:lang w:val="en-US"/>
         </w:rPr>
-        <w:t>@Column(</w:t>
-      </w:r>
-      <w:proofErr w:type="gramEnd"/>
-      <w:r>
-        <w:rPr>
-          <w:rFonts w:ascii="Arial" w:hAnsi="Arial" w:cs="Arial"/>
-          <w:b/>
-          <w:bCs/>
-          <w:color w:val="2A2A2A"/>
-          <w:lang w:val="en-US"/>
-        </w:rPr>
-        <w:t>name="FUN_ID")</w:t>
+        <w:t>@Column(name="FUN_ID")</w:t>
       </w:r>
     </w:p>
     <w:p>
@@ -1028,23 +762,13 @@
           <w:lang w:val="en-US"/>
         </w:rPr>
       </w:pPr>
-      <w:proofErr w:type="gramStart"/>
       <w:r>
         <w:rPr>
           <w:rFonts w:ascii="Arial" w:hAnsi="Arial" w:cs="Arial"/>
           <w:color w:val="2A2A2A"/>
           <w:lang w:val="en-US"/>
         </w:rPr>
-        <w:t>private</w:t>
-      </w:r>
-      <w:proofErr w:type="gramEnd"/>
-      <w:r>
-        <w:rPr>
-          <w:rFonts w:ascii="Arial" w:hAnsi="Arial" w:cs="Arial"/>
-          <w:color w:val="2A2A2A"/>
-          <w:lang w:val="en-US"/>
-        </w:rPr>
-        <w:t xml:space="preserve"> Long Id;</w:t>
+        <w:t>private Long Id;</w:t>
       </w:r>
     </w:p>
     <w:p>
@@ -1168,7 +892,7 @@
           <w:szCs w:val="24"/>
         </w:rPr>
       </w:pPr>
-      <w:hyperlink r:id="rId6" w:history="1">
+      <w:hyperlink r:id="rId9" w:history="1">
         <w:r>
           <w:rPr>
             <w:rStyle w:val="Hyperlink"/>
@@ -1185,18 +909,8 @@
           <w:sz w:val="24"/>
           <w:szCs w:val="24"/>
         </w:rPr>
-        <w:t xml:space="preserve">; acessado às </w:t>
-      </w:r>
-      <w:proofErr w:type="gramStart"/>
-      <w:r>
-        <w:rPr>
-          <w:rFonts w:ascii="Arial" w:hAnsi="Arial" w:cs="Arial"/>
-          <w:sz w:val="24"/>
-          <w:szCs w:val="24"/>
-        </w:rPr>
-        <w:t>22:50</w:t>
-      </w:r>
-      <w:proofErr w:type="gramEnd"/>
+        <w:t>; acessado às 22:50</w:t>
+      </w:r>
       <w:r>
         <w:rPr>
           <w:rFonts w:ascii="Arial" w:hAnsi="Arial" w:cs="Arial"/>
@@ -1217,7 +931,7 @@
           <w:szCs w:val="24"/>
         </w:rPr>
       </w:pPr>
-      <w:hyperlink r:id="rId7" w:history="1">
+      <w:hyperlink r:id="rId10" w:history="1">
         <w:r>
           <w:rPr>
             <w:rStyle w:val="Hyperlink"/>
@@ -1234,39 +948,21 @@
           <w:sz w:val="24"/>
           <w:szCs w:val="24"/>
         </w:rPr>
-        <w:t xml:space="preserve">, acessado às </w:t>
-      </w:r>
-      <w:proofErr w:type="gramStart"/>
-      <w:r>
-        <w:rPr>
-          <w:rFonts w:ascii="Arial" w:hAnsi="Arial" w:cs="Arial"/>
-          <w:sz w:val="24"/>
-          <w:szCs w:val="24"/>
-        </w:rPr>
-        <w:t>23:05</w:t>
-      </w:r>
-      <w:proofErr w:type="gramEnd"/>
-      <w:r>
-        <w:rPr>
-          <w:rFonts w:ascii="Arial" w:hAnsi="Arial" w:cs="Arial"/>
-          <w:sz w:val="24"/>
-          <w:szCs w:val="24"/>
-        </w:rPr>
-        <w:t>, 03/03/2011.</w:t>
-      </w:r>
-    </w:p>
-    <w:p>
-      <w:pPr>
-        <w:spacing w:after="0" w:line="360" w:lineRule="auto"/>
-        <w:ind w:firstLine="709"/>
-        <w:jc w:val="both"/>
-        <w:rPr>
-          <w:rFonts w:ascii="Arial" w:hAnsi="Arial" w:cs="Arial"/>
-          <w:sz w:val="24"/>
-          <w:szCs w:val="24"/>
-        </w:rPr>
-      </w:pPr>
-      <w:hyperlink r:id="rId8" w:history="1">
+        <w:t>, acessado às 23:05, 03/03/2011.</w:t>
+      </w:r>
+    </w:p>
+    <w:p>
+      <w:pPr>
+        <w:spacing w:after="0" w:line="360" w:lineRule="auto"/>
+        <w:ind w:firstLine="709"/>
+        <w:jc w:val="both"/>
+        <w:rPr>
+          <w:rFonts w:ascii="Arial" w:hAnsi="Arial" w:cs="Arial"/>
+          <w:sz w:val="24"/>
+          <w:szCs w:val="24"/>
+        </w:rPr>
+      </w:pPr>
+      <w:hyperlink r:id="rId11" w:history="1">
         <w:r>
           <w:rPr>
             <w:rStyle w:val="Hyperlink"/>
@@ -1283,39 +979,21 @@
           <w:sz w:val="24"/>
           <w:szCs w:val="24"/>
         </w:rPr>
-        <w:t xml:space="preserve">, acessado às </w:t>
-      </w:r>
-      <w:proofErr w:type="gramStart"/>
-      <w:r>
-        <w:rPr>
-          <w:rFonts w:ascii="Arial" w:hAnsi="Arial" w:cs="Arial"/>
-          <w:sz w:val="24"/>
-          <w:szCs w:val="24"/>
-        </w:rPr>
-        <w:t>23:20</w:t>
-      </w:r>
-      <w:proofErr w:type="gramEnd"/>
-      <w:r>
-        <w:rPr>
-          <w:rFonts w:ascii="Arial" w:hAnsi="Arial" w:cs="Arial"/>
-          <w:sz w:val="24"/>
-          <w:szCs w:val="24"/>
-        </w:rPr>
-        <w:t>, 03/03/2011.</w:t>
-      </w:r>
-    </w:p>
-    <w:p>
-      <w:pPr>
-        <w:spacing w:after="0" w:line="360" w:lineRule="auto"/>
-        <w:ind w:firstLine="709"/>
-        <w:jc w:val="both"/>
-        <w:rPr>
-          <w:rFonts w:ascii="Arial" w:hAnsi="Arial" w:cs="Arial"/>
-          <w:sz w:val="24"/>
-          <w:szCs w:val="24"/>
-        </w:rPr>
-      </w:pPr>
-      <w:hyperlink r:id="rId9" w:history="1">
+        <w:t>, acessado às 23:20, 03/03/2011.</w:t>
+      </w:r>
+    </w:p>
+    <w:p>
+      <w:pPr>
+        <w:spacing w:after="0" w:line="360" w:lineRule="auto"/>
+        <w:ind w:firstLine="709"/>
+        <w:jc w:val="both"/>
+        <w:rPr>
+          <w:rFonts w:ascii="Arial" w:hAnsi="Arial" w:cs="Arial"/>
+          <w:sz w:val="24"/>
+          <w:szCs w:val="24"/>
+        </w:rPr>
+      </w:pPr>
+      <w:hyperlink r:id="rId12" w:history="1">
         <w:r>
           <w:rPr>
             <w:rStyle w:val="Hyperlink"/>
@@ -1340,16 +1018,7 @@
           <w:sz w:val="24"/>
           <w:szCs w:val="24"/>
         </w:rPr>
-        <w:t xml:space="preserve">acessado às </w:t>
-      </w:r>
-      <w:proofErr w:type="gramStart"/>
-      <w:r>
-        <w:rPr>
-          <w:rFonts w:ascii="Arial" w:hAnsi="Arial" w:cs="Arial"/>
-          <w:sz w:val="24"/>
-          <w:szCs w:val="24"/>
-        </w:rPr>
-        <w:t>23:</w:t>
+        <w:t>acessado às 23:</w:t>
       </w:r>
       <w:r>
         <w:rPr>
@@ -1365,30 +1034,21 @@
           <w:sz w:val="24"/>
           <w:szCs w:val="24"/>
         </w:rPr>
-        <w:t>5</w:t>
-      </w:r>
-      <w:proofErr w:type="gramEnd"/>
-      <w:r>
-        <w:rPr>
-          <w:rFonts w:ascii="Arial" w:hAnsi="Arial" w:cs="Arial"/>
-          <w:sz w:val="24"/>
-          <w:szCs w:val="24"/>
-        </w:rPr>
-        <w:t>, 03/03/2011.</w:t>
-      </w:r>
-    </w:p>
-    <w:p>
-      <w:pPr>
-        <w:spacing w:after="0" w:line="360" w:lineRule="auto"/>
-        <w:ind w:firstLine="709"/>
-        <w:jc w:val="both"/>
-        <w:rPr>
-          <w:rFonts w:ascii="Arial" w:hAnsi="Arial" w:cs="Arial"/>
-          <w:sz w:val="24"/>
-          <w:szCs w:val="24"/>
-        </w:rPr>
-      </w:pPr>
-      <w:hyperlink r:id="rId10" w:history="1">
+        <w:t>5, 03/03/2011.</w:t>
+      </w:r>
+    </w:p>
+    <w:p>
+      <w:pPr>
+        <w:spacing w:after="0" w:line="360" w:lineRule="auto"/>
+        <w:ind w:firstLine="709"/>
+        <w:jc w:val="both"/>
+        <w:rPr>
+          <w:rFonts w:ascii="Arial" w:hAnsi="Arial" w:cs="Arial"/>
+          <w:sz w:val="24"/>
+          <w:szCs w:val="24"/>
+        </w:rPr>
+      </w:pPr>
+      <w:hyperlink r:id="rId13" w:history="1">
         <w:r>
           <w:rPr>
             <w:rStyle w:val="Hyperlink"/>
@@ -1405,28 +1065,11 @@
           <w:sz w:val="24"/>
           <w:szCs w:val="24"/>
         </w:rPr>
-        <w:t xml:space="preserve">, acessado às 23: </w:t>
-      </w:r>
-      <w:proofErr w:type="gramStart"/>
-      <w:r>
-        <w:rPr>
-          <w:rFonts w:ascii="Arial" w:hAnsi="Arial" w:cs="Arial"/>
-          <w:sz w:val="24"/>
-          <w:szCs w:val="24"/>
-        </w:rPr>
-        <w:t>58, 03/03/2011</w:t>
-      </w:r>
-      <w:proofErr w:type="gramEnd"/>
-      <w:r>
-        <w:rPr>
-          <w:rFonts w:ascii="Arial" w:hAnsi="Arial" w:cs="Arial"/>
-          <w:sz w:val="24"/>
-          <w:szCs w:val="24"/>
-        </w:rPr>
-        <w:t>.</w:t>
+        <w:t>, acessado às 23: 58, 03/03/2011.</w:t>
       </w:r>
     </w:p>
     <w:sectPr>
+      <w:footerReference w:type="default" r:id="rId14"/>
       <w:pgSz w:w="11906" w:h="16838"/>
       <w:pgMar w:top="1417" w:right="1701" w:bottom="1417" w:left="1701" w:header="708" w:footer="708" w:gutter="0"/>
       <w:cols w:space="708"/>
@@ -1434,6 +1077,112 @@
     </w:sectPr>
   </w:body>
 </w:document>
+</file>
+
+<file path=word/endnotes.xml><?xml version="1.0" encoding="utf-8"?>
+<w:endnotes xmlns:ve="http://schemas.openxmlformats.org/markup-compatibility/2006" xmlns:o="urn:schemas-microsoft-com:office:office" xmlns:r="http://schemas.openxmlformats.org/officeDocument/2006/relationships" xmlns:m="http://schemas.openxmlformats.org/officeDocument/2006/math" xmlns:v="urn:schemas-microsoft-com:vml" xmlns:wp="http://schemas.openxmlformats.org/drawingml/2006/wordprocessingDrawing" xmlns:w10="urn:schemas-microsoft-com:office:word" xmlns:w="http://schemas.openxmlformats.org/wordprocessingml/2006/main" xmlns:wne="http://schemas.microsoft.com/office/word/2006/wordml">
+  <w:endnote w:type="separator" w:id="0">
+    <w:p>
+      <w:pPr>
+        <w:spacing w:after="0" w:line="240" w:lineRule="auto"/>
+      </w:pPr>
+      <w:r>
+        <w:separator/>
+      </w:r>
+    </w:p>
+  </w:endnote>
+  <w:endnote w:type="continuationSeparator" w:id="1">
+    <w:p>
+      <w:pPr>
+        <w:spacing w:after="0" w:line="240" w:lineRule="auto"/>
+      </w:pPr>
+      <w:r>
+        <w:continuationSeparator/>
+      </w:r>
+    </w:p>
+  </w:endnote>
+</w:endnotes>
+</file>
+
+<file path=word/footer1.xml><?xml version="1.0" encoding="utf-8"?>
+<w:ftr xmlns:ve="http://schemas.openxmlformats.org/markup-compatibility/2006" xmlns:o="urn:schemas-microsoft-com:office:office" xmlns:r="http://schemas.openxmlformats.org/officeDocument/2006/relationships" xmlns:m="http://schemas.openxmlformats.org/officeDocument/2006/math" xmlns:v="urn:schemas-microsoft-com:vml" xmlns:wp="http://schemas.openxmlformats.org/drawingml/2006/wordprocessingDrawing" xmlns:w10="urn:schemas-microsoft-com:office:word" xmlns:w="http://schemas.openxmlformats.org/wordprocessingml/2006/main" xmlns:wne="http://schemas.microsoft.com/office/word/2006/wordml">
+  <w:p>
+    <w:pPr>
+      <w:pStyle w:val="Rodap"/>
+      <w:jc w:val="both"/>
+    </w:pPr>
+    <w:r>
+      <w:t>Faculdades Santo Agostinho – FASA</w:t>
+    </w:r>
+  </w:p>
+  <w:p>
+    <w:pPr>
+      <w:pStyle w:val="Rodap"/>
+      <w:jc w:val="both"/>
+    </w:pPr>
+    <w:r>
+      <w:t>Disciplina: Linguagem de Programação IV</w:t>
+    </w:r>
+  </w:p>
+  <w:p>
+    <w:pPr>
+      <w:pStyle w:val="Rodap"/>
+      <w:jc w:val="both"/>
+    </w:pPr>
+    <w:r>
+      <w:t>Professor: Petrônio Candido de Lima e Silva.</w:t>
+    </w:r>
+  </w:p>
+  <w:p>
+    <w:pPr>
+      <w:pStyle w:val="Rodap"/>
+      <w:jc w:val="both"/>
+    </w:pPr>
+    <w:r>
+      <w:t>Aluno (a): Ane Cristine Silva Freitas.</w:t>
+    </w:r>
+  </w:p>
+  <w:p>
+    <w:pPr>
+      <w:pStyle w:val="Rodap"/>
+      <w:jc w:val="both"/>
+    </w:pPr>
+    <w:r>
+      <w:t>7º período de Sistemas de Informação.</w:t>
+    </w:r>
+  </w:p>
+  <w:p>
+    <w:pPr>
+      <w:pStyle w:val="Rodap"/>
+      <w:jc w:val="both"/>
+    </w:pPr>
+  </w:p>
+</w:ftr>
+</file>
+
+<file path=word/footnotes.xml><?xml version="1.0" encoding="utf-8"?>
+<w:footnotes xmlns:ve="http://schemas.openxmlformats.org/markup-compatibility/2006" xmlns:o="urn:schemas-microsoft-com:office:office" xmlns:r="http://schemas.openxmlformats.org/officeDocument/2006/relationships" xmlns:m="http://schemas.openxmlformats.org/officeDocument/2006/math" xmlns:v="urn:schemas-microsoft-com:vml" xmlns:wp="http://schemas.openxmlformats.org/drawingml/2006/wordprocessingDrawing" xmlns:w10="urn:schemas-microsoft-com:office:word" xmlns:w="http://schemas.openxmlformats.org/wordprocessingml/2006/main" xmlns:wne="http://schemas.microsoft.com/office/word/2006/wordml">
+  <w:footnote w:type="separator" w:id="0">
+    <w:p>
+      <w:pPr>
+        <w:spacing w:after="0" w:line="240" w:lineRule="auto"/>
+      </w:pPr>
+      <w:r>
+        <w:separator/>
+      </w:r>
+    </w:p>
+  </w:footnote>
+  <w:footnote w:type="continuationSeparator" w:id="1">
+    <w:p>
+      <w:pPr>
+        <w:spacing w:after="0" w:line="240" w:lineRule="auto"/>
+      </w:pPr>
+      <w:r>
+        <w:continuationSeparator/>
+      </w:r>
+    </w:p>
+  </w:footnote>
+</w:footnotes>
 </file>
 
 <file path=word/styles.xml><?xml version="1.0" encoding="utf-8"?>
@@ -1707,6 +1456,91 @@
       <w:color w:val="800080" w:themeColor="followedHyperlink"/>
       <w:u w:val="single"/>
     </w:rPr>
+  </w:style>
+  <w:style w:type="paragraph" w:styleId="Textodenotaderodap">
+    <w:name w:val="footnote text"/>
+    <w:basedOn w:val="Normal"/>
+    <w:link w:val="TextodenotaderodapChar"/>
+    <w:uiPriority w:val="99"/>
+    <w:semiHidden/>
+    <w:unhideWhenUsed/>
+    <w:rsid w:val="006F2EFD"/>
+    <w:pPr>
+      <w:spacing w:after="0" w:line="240" w:lineRule="auto"/>
+    </w:pPr>
+    <w:rPr>
+      <w:sz w:val="20"/>
+      <w:szCs w:val="20"/>
+    </w:rPr>
+  </w:style>
+  <w:style w:type="character" w:customStyle="1" w:styleId="TextodenotaderodapChar">
+    <w:name w:val="Texto de nota de rodapé Char"/>
+    <w:basedOn w:val="Fontepargpadro"/>
+    <w:link w:val="Textodenotaderodap"/>
+    <w:uiPriority w:val="99"/>
+    <w:semiHidden/>
+    <w:rsid w:val="006F2EFD"/>
+    <w:rPr>
+      <w:sz w:val="20"/>
+      <w:szCs w:val="20"/>
+    </w:rPr>
+  </w:style>
+  <w:style w:type="character" w:styleId="Refdenotaderodap">
+    <w:name w:val="footnote reference"/>
+    <w:basedOn w:val="Fontepargpadro"/>
+    <w:uiPriority w:val="99"/>
+    <w:semiHidden/>
+    <w:unhideWhenUsed/>
+    <w:rsid w:val="006F2EFD"/>
+    <w:rPr>
+      <w:vertAlign w:val="superscript"/>
+    </w:rPr>
+  </w:style>
+  <w:style w:type="paragraph" w:styleId="Cabealho">
+    <w:name w:val="header"/>
+    <w:basedOn w:val="Normal"/>
+    <w:link w:val="CabealhoChar"/>
+    <w:uiPriority w:val="99"/>
+    <w:semiHidden/>
+    <w:unhideWhenUsed/>
+    <w:rsid w:val="006F2EFD"/>
+    <w:pPr>
+      <w:tabs>
+        <w:tab w:val="center" w:pos="4252"/>
+        <w:tab w:val="right" w:pos="8504"/>
+      </w:tabs>
+      <w:spacing w:after="0" w:line="240" w:lineRule="auto"/>
+    </w:pPr>
+  </w:style>
+  <w:style w:type="character" w:customStyle="1" w:styleId="CabealhoChar">
+    <w:name w:val="Cabeçalho Char"/>
+    <w:basedOn w:val="Fontepargpadro"/>
+    <w:link w:val="Cabealho"/>
+    <w:uiPriority w:val="99"/>
+    <w:semiHidden/>
+    <w:rsid w:val="006F2EFD"/>
+  </w:style>
+  <w:style w:type="paragraph" w:styleId="Rodap">
+    <w:name w:val="footer"/>
+    <w:basedOn w:val="Normal"/>
+    <w:link w:val="RodapChar"/>
+    <w:uiPriority w:val="99"/>
+    <w:unhideWhenUsed/>
+    <w:rsid w:val="006F2EFD"/>
+    <w:pPr>
+      <w:tabs>
+        <w:tab w:val="center" w:pos="4252"/>
+        <w:tab w:val="right" w:pos="8504"/>
+      </w:tabs>
+      <w:spacing w:after="0" w:line="240" w:lineRule="auto"/>
+    </w:pPr>
+  </w:style>
+  <w:style w:type="character" w:customStyle="1" w:styleId="RodapChar">
+    <w:name w:val="Rodapé Char"/>
+    <w:basedOn w:val="Fontepargpadro"/>
+    <w:link w:val="Rodap"/>
+    <w:uiPriority w:val="99"/>
+    <w:rsid w:val="006F2EFD"/>
   </w:style>
 </w:styles>
 </file>
@@ -1992,4 +1826,16 @@
   <a:objectDefaults/>
   <a:extraClrSchemeLst/>
 </a:theme>
+</file>
+
+<file path=customXml/item1.xml><?xml version="1.0" encoding="utf-8"?>
+<b:Sources xmlns:b="http://schemas.openxmlformats.org/officeDocument/2006/bibliography" xmlns="http://schemas.openxmlformats.org/officeDocument/2006/bibliography" SelectedStyle="\APA.XSL" StyleName="APA"/>
+</file>
+
+<file path=customXml/itemProps1.xml><?xml version="1.0" encoding="utf-8"?>
+<ds:datastoreItem xmlns:ds="http://schemas.openxmlformats.org/officeDocument/2006/customXml" ds:itemID="{0B72F7F2-BE0C-497C-B7E7-E77A3014D55D}">
+  <ds:schemaRefs>
+    <ds:schemaRef ds:uri="http://schemas.openxmlformats.org/officeDocument/2006/bibliography"/>
+  </ds:schemaRefs>
+</ds:datastoreItem>
 </file>
</xml_diff>